<commit_message>
added files for k8s and a modified file for Docker
</commit_message>
<xml_diff>
--- a/Docker-3.docx
+++ b/Docker-3.docx
@@ -56,7 +56,7 @@
           <w:szCs w:val="36"/>
         </w:rPr>
         <w:tab/>
-        <w:t xml:space="preserve">     </w:t>
+        <w:t xml:space="preserve">   </w:t>
       </w:r>
       <w:r>
         <w:rPr>
@@ -67,7 +67,18 @@
           <w:szCs w:val="36"/>
           <w:u w:val="single"/>
         </w:rPr>
-        <w:t>Ansible Tasks -3:</w:t>
+        <w:t>Docker</w:t>
+      </w:r>
+      <w:r>
+        <w:rPr>
+          <w:b/>
+          <w:bCs/>
+          <w:color w:val="4472C4" w:themeColor="accent1"/>
+          <w:sz w:val="36"/>
+          <w:szCs w:val="36"/>
+          <w:u w:val="single"/>
+        </w:rPr>
+        <w:t xml:space="preserve"> Tasks -3:</w:t>
       </w:r>
     </w:p>
     <w:p>
@@ -2872,6 +2883,9 @@
         <w:t xml:space="preserve"> </w:t>
       </w:r>
       <w:r>
+        <w:rPr>
+          <w:noProof/>
+        </w:rPr>
         <w:drawing>
           <wp:inline distT="0" distB="0" distL="0" distR="0" wp14:anchorId="27533DED" wp14:editId="78271D38">
             <wp:extent cx="5943600" cy="1704975"/>
@@ -2917,6 +2931,9 @@
     </w:p>
     <w:p>
       <w:r>
+        <w:rPr>
+          <w:noProof/>
+        </w:rPr>
         <w:drawing>
           <wp:inline distT="0" distB="0" distL="0" distR="0" wp14:anchorId="229F87B8" wp14:editId="66938183">
             <wp:extent cx="5943600" cy="1544955"/>
@@ -2987,21 +3004,7 @@
           <w:b/>
           <w:bCs/>
         </w:rPr>
-        <w:t xml:space="preserve"> (</w:t>
-      </w:r>
-      <w:r>
-        <w:rPr>
-          <w:b/>
-          <w:bCs/>
-        </w:rPr>
-        <w:t>Multi</w:t>
-      </w:r>
-      <w:r>
-        <w:rPr>
-          <w:b/>
-          <w:bCs/>
-        </w:rPr>
-        <w:t xml:space="preserve"> Stage)</w:t>
+        <w:t xml:space="preserve"> (Multi Stage)</w:t>
       </w:r>
       <w:r>
         <w:rPr>
@@ -3323,6 +3326,9 @@
     </w:p>
     <w:p>
       <w:r>
+        <w:rPr>
+          <w:noProof/>
+        </w:rPr>
         <w:drawing>
           <wp:inline distT="0" distB="0" distL="0" distR="0" wp14:anchorId="503BC189" wp14:editId="49FBD186">
             <wp:extent cx="5943600" cy="3248025"/>
@@ -3433,6 +3439,7 @@
         <w:rPr>
           <w:b/>
           <w:bCs/>
+          <w:noProof/>
         </w:rPr>
         <w:drawing>
           <wp:inline distT="0" distB="0" distL="0" distR="0" wp14:anchorId="5CEBD94F" wp14:editId="66335DB6">
@@ -3497,6 +3504,7 @@
         <w:rPr>
           <w:b/>
           <w:bCs/>
+          <w:noProof/>
         </w:rPr>
         <w:drawing>
           <wp:inline distT="0" distB="0" distL="0" distR="0" wp14:anchorId="59ABFCFD" wp14:editId="49CE802F">
@@ -5839,6 +5847,7 @@
         <w:rPr>
           <w:b/>
           <w:bCs/>
+          <w:noProof/>
         </w:rPr>
         <w:drawing>
           <wp:inline distT="0" distB="0" distL="0" distR="0" wp14:anchorId="50C9FC56" wp14:editId="7321E57C">
@@ -5888,6 +5897,7 @@
         <w:rPr>
           <w:b/>
           <w:bCs/>
+          <w:noProof/>
         </w:rPr>
         <w:lastRenderedPageBreak/>
         <w:drawing>
@@ -6004,6 +6014,7 @@
         <w:rPr>
           <w:b/>
           <w:bCs/>
+          <w:noProof/>
         </w:rPr>
         <w:drawing>
           <wp:inline distT="0" distB="0" distL="0" distR="0" wp14:anchorId="39DFF8FE" wp14:editId="49F76D96">
@@ -6073,6 +6084,7 @@
         <w:rPr>
           <w:b/>
           <w:bCs/>
+          <w:noProof/>
         </w:rPr>
         <w:drawing>
           <wp:inline distT="0" distB="0" distL="0" distR="0" wp14:anchorId="170170B0" wp14:editId="6DAE2559">
@@ -7474,6 +7486,7 @@
         <w:rPr>
           <w:b/>
           <w:bCs/>
+          <w:noProof/>
         </w:rPr>
         <w:drawing>
           <wp:inline distT="0" distB="0" distL="0" distR="0" wp14:anchorId="6AAA66DA" wp14:editId="03147BBF">
@@ -7531,6 +7544,7 @@
         <w:rPr>
           <w:b/>
           <w:bCs/>
+          <w:noProof/>
         </w:rPr>
         <w:drawing>
           <wp:inline distT="0" distB="0" distL="0" distR="0" wp14:anchorId="58D56CC0" wp14:editId="4F2FC3EE">
@@ -7580,6 +7594,7 @@
         <w:rPr>
           <w:b/>
           <w:bCs/>
+          <w:noProof/>
         </w:rPr>
         <w:drawing>
           <wp:inline distT="0" distB="0" distL="0" distR="0" wp14:anchorId="036F52B5" wp14:editId="5B627FF6">
@@ -7649,6 +7664,7 @@
         <w:rPr>
           <w:b/>
           <w:bCs/>
+          <w:noProof/>
         </w:rPr>
         <w:drawing>
           <wp:inline distT="0" distB="0" distL="0" distR="0" wp14:anchorId="5F9424FF" wp14:editId="6339DBBB">
@@ -8795,6 +8811,7 @@
   <w:style w:type="character" w:default="1" w:styleId="DefaultParagraphFont">
     <w:name w:val="Default Paragraph Font"/>
     <w:uiPriority w:val="1"/>
+    <w:semiHidden/>
     <w:unhideWhenUsed/>
   </w:style>
   <w:style w:type="table" w:default="1" w:styleId="TableNormal">

</xml_diff>